<commit_message>
Them chuc nang va sua nguoi phu trach cong viec
</commit_message>
<xml_diff>
--- a/QLQuanCaPhe/Nội dung + thành viên/Bảng phân công công việc.docx
+++ b/QLQuanCaPhe/Nội dung + thành viên/Bảng phân công công việc.docx
@@ -561,6 +561,121 @@
               <w:jc w:val="left"/>
               <w:textAlignment w:val="bottom"/>
               <w:rPr>
+                <w:rFonts w:hint="default" w:ascii="Times New Roman" w:hAnsi="Times New Roman" w:eastAsia="Corbel" w:cs="Times New Roman"/>
+                <w:b w:val="0"/>
+                <w:bCs w:val="0"/>
+                <w:i w:val="0"/>
+                <w:color w:val="000000" w:themeColor="text1"/>
+                <w:kern w:val="0"/>
+                <w:sz w:val="26"/>
+                <w:szCs w:val="26"/>
+                <w:u w:val="none"/>
+                <w:lang w:val="en-US" w:eastAsia="zh-CN" w:bidi="ar"/>
+                <w14:textFill>
+                  <w14:solidFill>
+                    <w14:schemeClr w14:val="tx1"/>
+                  </w14:solidFill>
+                </w14:textFill>
+              </w:rPr>
+            </w:pPr>
+            <w:r>
+              <w:rPr>
+                <w:rFonts w:hint="default" w:ascii="Times New Roman" w:hAnsi="Times New Roman" w:eastAsia="Corbel" w:cs="Times New Roman"/>
+                <w:b w:val="0"/>
+                <w:bCs w:val="0"/>
+                <w:i w:val="0"/>
+                <w:color w:val="000000" w:themeColor="text1"/>
+                <w:kern w:val="0"/>
+                <w:sz w:val="26"/>
+                <w:szCs w:val="26"/>
+                <w:u w:val="none"/>
+                <w:lang w:val="en-US" w:eastAsia="zh-CN" w:bidi="ar"/>
+                <w14:textFill>
+                  <w14:solidFill>
+                    <w14:schemeClr w14:val="tx1"/>
+                  </w14:solidFill>
+                </w14:textFill>
+              </w:rPr>
+              <w:t>Đăng nhập</w:t>
+            </w:r>
+          </w:p>
+        </w:tc>
+        <w:tc>
+          <w:tcPr>
+            <w:tcW w:w="3313" w:type="dxa"/>
+          </w:tcPr>
+          <w:p>
+            <w:pPr>
+              <w:widowControl w:val="0"/>
+              <w:jc w:val="both"/>
+              <w:rPr>
+                <w:rFonts w:hint="default" w:ascii="Times New Roman" w:hAnsi="Times New Roman" w:cs="Times New Roman"/>
+                <w:b w:val="0"/>
+                <w:bCs w:val="0"/>
+                <w:color w:val="000000" w:themeColor="text1"/>
+                <w:sz w:val="28"/>
+                <w:szCs w:val="28"/>
+                <w:vertAlign w:val="baseline"/>
+                <w:lang w:val="en-US"/>
+                <w14:textFill>
+                  <w14:solidFill>
+                    <w14:schemeClr w14:val="tx1"/>
+                  </w14:solidFill>
+                </w14:textFill>
+              </w:rPr>
+            </w:pPr>
+            <w:r>
+              <w:rPr>
+                <w:rFonts w:hint="default" w:ascii="Times New Roman" w:hAnsi="Times New Roman" w:cs="Times New Roman"/>
+                <w:b w:val="0"/>
+                <w:bCs w:val="0"/>
+                <w:color w:val="000000" w:themeColor="text1"/>
+                <w:sz w:val="28"/>
+                <w:szCs w:val="28"/>
+                <w:vertAlign w:val="baseline"/>
+                <w:lang w:val="en-US"/>
+                <w14:textFill>
+                  <w14:solidFill>
+                    <w14:schemeClr w14:val="tx1"/>
+                  </w14:solidFill>
+                </w14:textFill>
+              </w:rPr>
+              <w:t>Phú</w:t>
+            </w:r>
+          </w:p>
+        </w:tc>
+      </w:tr>
+      <w:tr>
+        <w:tblPrEx>
+          <w:tblBorders>
+            <w:top w:val="single" w:color="auto" w:sz="4" w:space="0"/>
+            <w:left w:val="single" w:color="auto" w:sz="4" w:space="0"/>
+            <w:bottom w:val="single" w:color="auto" w:sz="4" w:space="0"/>
+            <w:right w:val="single" w:color="auto" w:sz="4" w:space="0"/>
+            <w:insideH w:val="single" w:color="auto" w:sz="4" w:space="0"/>
+            <w:insideV w:val="single" w:color="auto" w:sz="4" w:space="0"/>
+          </w:tblBorders>
+          <w:tblCellMar>
+            <w:top w:w="0" w:type="dxa"/>
+            <w:left w:w="108" w:type="dxa"/>
+            <w:bottom w:w="0" w:type="dxa"/>
+            <w:right w:w="108" w:type="dxa"/>
+          </w:tblCellMar>
+        </w:tblPrEx>
+        <w:tc>
+          <w:tcPr>
+            <w:tcW w:w="5209" w:type="dxa"/>
+            <w:vAlign w:val="bottom"/>
+          </w:tcPr>
+          <w:p>
+            <w:pPr>
+              <w:keepNext w:val="0"/>
+              <w:keepLines w:val="0"/>
+              <w:widowControl/>
+              <w:suppressLineNumbers w:val="0"/>
+              <w:jc w:val="left"/>
+              <w:textAlignment w:val="bottom"/>
+              <w:rPr>
                 <w:rFonts w:hint="default" w:ascii="Times New Roman" w:hAnsi="Times New Roman" w:cs="Times New Roman"/>
                 <w:b w:val="0"/>
                 <w:bCs w:val="0"/>
@@ -870,7 +985,7 @@
                   </w14:solidFill>
                 </w14:textFill>
               </w:rPr>
-              <w:t>An</w:t>
+              <w:t>Hồ</w:t>
             </w:r>
           </w:p>
         </w:tc>
@@ -892,6 +1007,9 @@
             <w:right w:w="108" w:type="dxa"/>
           </w:tblCellMar>
         </w:tblPrEx>
+        <w:trPr>
+          <w:trHeight w:val="323" w:hRule="atLeast"/>
+        </w:trPr>
         <w:tc>
           <w:tcPr>
             <w:tcW w:w="5209" w:type="dxa"/>
@@ -906,23 +1024,6 @@
               <w:jc w:val="left"/>
               <w:textAlignment w:val="bottom"/>
               <w:rPr>
-                <w:rFonts w:hint="default" w:ascii="Times New Roman" w:hAnsi="Times New Roman" w:cs="Times New Roman"/>
-                <w:b w:val="0"/>
-                <w:bCs w:val="0"/>
-                <w:color w:val="000000" w:themeColor="text1"/>
-                <w:sz w:val="28"/>
-                <w:szCs w:val="28"/>
-                <w:vertAlign w:val="baseline"/>
-                <w:lang w:val="en-US"/>
-                <w14:textFill>
-                  <w14:solidFill>
-                    <w14:schemeClr w14:val="tx1"/>
-                  </w14:solidFill>
-                </w14:textFill>
-              </w:rPr>
-            </w:pPr>
-            <w:r>
-              <w:rPr>
                 <w:rFonts w:hint="default" w:ascii="Times New Roman" w:hAnsi="Times New Roman" w:eastAsia="Corbel" w:cs="Times New Roman"/>
                 <w:b w:val="0"/>
                 <w:bCs w:val="0"/>
@@ -939,13 +1040,33 @@
                   </w14:solidFill>
                 </w14:textFill>
               </w:rPr>
-              <w:t>Quản lý khách hàng</w:t>
+            </w:pPr>
+            <w:r>
+              <w:rPr>
+                <w:rFonts w:hint="default" w:ascii="Times New Roman" w:hAnsi="Times New Roman" w:eastAsia="Corbel" w:cs="Times New Roman"/>
+                <w:b w:val="0"/>
+                <w:bCs w:val="0"/>
+                <w:i w:val="0"/>
+                <w:color w:val="000000" w:themeColor="text1"/>
+                <w:kern w:val="0"/>
+                <w:sz w:val="26"/>
+                <w:szCs w:val="26"/>
+                <w:u w:val="none"/>
+                <w:lang w:val="en-US" w:eastAsia="zh-CN" w:bidi="ar"/>
+                <w14:textFill>
+                  <w14:solidFill>
+                    <w14:schemeClr w14:val="tx1"/>
+                  </w14:solidFill>
+                </w14:textFill>
+              </w:rPr>
+              <w:t>Thống kê doanh thu( ngày tháng năm)</w:t>
             </w:r>
           </w:p>
         </w:tc>
         <w:tc>
           <w:tcPr>
             <w:tcW w:w="3313" w:type="dxa"/>
+            <w:vAlign w:val="top"/>
           </w:tcPr>
           <w:p>
             <w:pPr>
@@ -983,7 +1104,7 @@
                   </w14:solidFill>
                 </w14:textFill>
               </w:rPr>
-              <w:t>Học</w:t>
+              <w:t>Hồ</w:t>
             </w:r>
           </w:p>
         </w:tc>
@@ -1005,6 +1126,9 @@
             <w:right w:w="108" w:type="dxa"/>
           </w:tblCellMar>
         </w:tblPrEx>
+        <w:trPr>
+          <w:trHeight w:val="323" w:hRule="atLeast"/>
+        </w:trPr>
         <w:tc>
           <w:tcPr>
             <w:tcW w:w="5209" w:type="dxa"/>
@@ -1019,23 +1143,6 @@
               <w:jc w:val="left"/>
               <w:textAlignment w:val="bottom"/>
               <w:rPr>
-                <w:rFonts w:hint="default" w:ascii="Times New Roman" w:hAnsi="Times New Roman" w:cs="Times New Roman"/>
-                <w:b w:val="0"/>
-                <w:bCs w:val="0"/>
-                <w:color w:val="000000" w:themeColor="text1"/>
-                <w:sz w:val="28"/>
-                <w:szCs w:val="28"/>
-                <w:vertAlign w:val="baseline"/>
-                <w:lang w:val="en-US"/>
-                <w14:textFill>
-                  <w14:solidFill>
-                    <w14:schemeClr w14:val="tx1"/>
-                  </w14:solidFill>
-                </w14:textFill>
-              </w:rPr>
-            </w:pPr>
-            <w:r>
-              <w:rPr>
                 <w:rFonts w:hint="default" w:ascii="Times New Roman" w:hAnsi="Times New Roman" w:eastAsia="Corbel" w:cs="Times New Roman"/>
                 <w:b w:val="0"/>
                 <w:bCs w:val="0"/>
@@ -1052,13 +1159,33 @@
                   </w14:solidFill>
                 </w14:textFill>
               </w:rPr>
-              <w:t>Quản lí ưu đãi thành viên</w:t>
+            </w:pPr>
+            <w:r>
+              <w:rPr>
+                <w:rFonts w:hint="default" w:ascii="Times New Roman" w:hAnsi="Times New Roman" w:eastAsia="Corbel" w:cs="Times New Roman"/>
+                <w:b w:val="0"/>
+                <w:bCs w:val="0"/>
+                <w:i w:val="0"/>
+                <w:color w:val="000000" w:themeColor="text1"/>
+                <w:kern w:val="0"/>
+                <w:sz w:val="26"/>
+                <w:szCs w:val="26"/>
+                <w:u w:val="none"/>
+                <w:lang w:val="en-US" w:eastAsia="zh-CN" w:bidi="ar"/>
+                <w14:textFill>
+                  <w14:solidFill>
+                    <w14:schemeClr w14:val="tx1"/>
+                  </w14:solidFill>
+                </w14:textFill>
+              </w:rPr>
+              <w:t>Quản lý khách hàng</w:t>
             </w:r>
           </w:p>
         </w:tc>
         <w:tc>
           <w:tcPr>
             <w:tcW w:w="3313" w:type="dxa"/>
+            <w:vAlign w:val="top"/>
           </w:tcPr>
           <w:p>
             <w:pPr>
@@ -1165,13 +1292,14 @@
                   </w14:solidFill>
                 </w14:textFill>
               </w:rPr>
-              <w:t>Quản lý Nhà cung cấp</w:t>
+              <w:t>Quản lí ưu đãi thành viên</w:t>
             </w:r>
           </w:p>
         </w:tc>
         <w:tc>
           <w:tcPr>
             <w:tcW w:w="3313" w:type="dxa"/>
+            <w:vAlign w:val="top"/>
           </w:tcPr>
           <w:p>
             <w:pPr>
@@ -1209,7 +1337,7 @@
                   </w14:solidFill>
                 </w14:textFill>
               </w:rPr>
-              <w:t>Hương Nguyên</w:t>
+              <w:t>Học</w:t>
             </w:r>
           </w:p>
         </w:tc>
@@ -1245,6 +1373,23 @@
               <w:jc w:val="left"/>
               <w:textAlignment w:val="bottom"/>
               <w:rPr>
+                <w:rFonts w:hint="default" w:ascii="Times New Roman" w:hAnsi="Times New Roman" w:cs="Times New Roman"/>
+                <w:b w:val="0"/>
+                <w:bCs w:val="0"/>
+                <w:color w:val="000000" w:themeColor="text1"/>
+                <w:sz w:val="28"/>
+                <w:szCs w:val="28"/>
+                <w:vertAlign w:val="baseline"/>
+                <w:lang w:val="en-US"/>
+                <w14:textFill>
+                  <w14:solidFill>
+                    <w14:schemeClr w14:val="tx1"/>
+                  </w14:solidFill>
+                </w14:textFill>
+              </w:rPr>
+            </w:pPr>
+            <w:r>
+              <w:rPr>
                 <w:rFonts w:hint="default" w:ascii="Times New Roman" w:hAnsi="Times New Roman" w:eastAsia="Corbel" w:cs="Times New Roman"/>
                 <w:b w:val="0"/>
                 <w:bCs w:val="0"/>
@@ -1261,26 +1406,7 @@
                   </w14:solidFill>
                 </w14:textFill>
               </w:rPr>
-            </w:pPr>
-            <w:r>
-              <w:rPr>
-                <w:rFonts w:hint="default" w:ascii="Times New Roman" w:hAnsi="Times New Roman" w:eastAsia="Corbel" w:cs="Times New Roman"/>
-                <w:b w:val="0"/>
-                <w:bCs w:val="0"/>
-                <w:i w:val="0"/>
-                <w:color w:val="000000" w:themeColor="text1"/>
-                <w:kern w:val="0"/>
-                <w:sz w:val="26"/>
-                <w:szCs w:val="26"/>
-                <w:u w:val="none"/>
-                <w:lang w:val="en-US" w:eastAsia="zh-CN" w:bidi="ar"/>
-                <w14:textFill>
-                  <w14:solidFill>
-                    <w14:schemeClr w14:val="tx1"/>
-                  </w14:solidFill>
-                </w14:textFill>
-              </w:rPr>
-              <w:t>Quản lí tài khoản</w:t>
+              <w:t>Quản lý Nhà cung cấp</w:t>
             </w:r>
           </w:p>
         </w:tc>
@@ -1394,13 +1520,14 @@
                   </w14:solidFill>
                 </w14:textFill>
               </w:rPr>
-              <w:t>Quản lý chương trình khuyến mãi</w:t>
+              <w:t>Quản lí tài khoản</w:t>
             </w:r>
           </w:p>
         </w:tc>
         <w:tc>
           <w:tcPr>
             <w:tcW w:w="3313" w:type="dxa"/>
+            <w:vAlign w:val="top"/>
           </w:tcPr>
           <w:p>
             <w:pPr>
@@ -1438,7 +1565,7 @@
                   </w14:solidFill>
                 </w14:textFill>
               </w:rPr>
-              <w:t>Vinh</w:t>
+              <w:t>Hương Nguyên</w:t>
             </w:r>
           </w:p>
         </w:tc>
@@ -1474,23 +1601,6 @@
               <w:jc w:val="left"/>
               <w:textAlignment w:val="bottom"/>
               <w:rPr>
-                <w:rFonts w:hint="default" w:ascii="Times New Roman" w:hAnsi="Times New Roman" w:cs="Times New Roman"/>
-                <w:b w:val="0"/>
-                <w:bCs w:val="0"/>
-                <w:color w:val="000000" w:themeColor="text1"/>
-                <w:sz w:val="28"/>
-                <w:szCs w:val="28"/>
-                <w:vertAlign w:val="baseline"/>
-                <w:lang w:val="en-US"/>
-                <w14:textFill>
-                  <w14:solidFill>
-                    <w14:schemeClr w14:val="tx1"/>
-                  </w14:solidFill>
-                </w14:textFill>
-              </w:rPr>
-            </w:pPr>
-            <w:r>
-              <w:rPr>
                 <w:rFonts w:hint="default" w:ascii="Times New Roman" w:hAnsi="Times New Roman" w:eastAsia="Corbel" w:cs="Times New Roman"/>
                 <w:b w:val="0"/>
                 <w:bCs w:val="0"/>
@@ -1507,13 +1617,33 @@
                   </w14:solidFill>
                 </w14:textFill>
               </w:rPr>
-              <w:t>Quản lí ca làm</w:t>
+            </w:pPr>
+            <w:r>
+              <w:rPr>
+                <w:rFonts w:hint="default" w:ascii="Times New Roman" w:hAnsi="Times New Roman" w:eastAsia="Corbel" w:cs="Times New Roman"/>
+                <w:b w:val="0"/>
+                <w:bCs w:val="0"/>
+                <w:i w:val="0"/>
+                <w:color w:val="000000" w:themeColor="text1"/>
+                <w:kern w:val="0"/>
+                <w:sz w:val="26"/>
+                <w:szCs w:val="26"/>
+                <w:u w:val="none"/>
+                <w:lang w:val="en-US" w:eastAsia="zh-CN" w:bidi="ar"/>
+                <w14:textFill>
+                  <w14:solidFill>
+                    <w14:schemeClr w14:val="tx1"/>
+                  </w14:solidFill>
+                </w14:textFill>
+              </w:rPr>
+              <w:t>Quản lý chương trình khuyến mãi</w:t>
             </w:r>
           </w:p>
         </w:tc>
         <w:tc>
           <w:tcPr>
             <w:tcW w:w="3313" w:type="dxa"/>
+            <w:vAlign w:val="top"/>
           </w:tcPr>
           <w:p>
             <w:pPr>
@@ -1620,13 +1750,14 @@
                   </w14:solidFill>
                 </w14:textFill>
               </w:rPr>
-              <w:t>Quản lí món</w:t>
+              <w:t>Quản lí ca làm</w:t>
             </w:r>
           </w:p>
         </w:tc>
         <w:tc>
           <w:tcPr>
             <w:tcW w:w="3313" w:type="dxa"/>
+            <w:vAlign w:val="top"/>
           </w:tcPr>
           <w:p>
             <w:pPr>
@@ -1664,7 +1795,7 @@
                   </w14:solidFill>
                 </w14:textFill>
               </w:rPr>
-              <w:t>My</w:t>
+              <w:t>Vinh</w:t>
             </w:r>
           </w:p>
         </w:tc>
@@ -1733,7 +1864,7 @@
                   </w14:solidFill>
                 </w14:textFill>
               </w:rPr>
-              <w:t>Thống kê chi trả (mua hàng, trả lương)</w:t>
+              <w:t>Quản lí món</w:t>
             </w:r>
           </w:p>
         </w:tc>
@@ -1847,7 +1978,7 @@
                   </w14:solidFill>
                 </w14:textFill>
               </w:rPr>
-              <w:t>Thống kê doanh thu( ngày tháng năm)</w:t>
+              <w:t>Thống kê chi trả (mua hàng, trả lương)</w:t>
             </w:r>
           </w:p>
         </w:tc>
@@ -1892,8 +2023,10 @@
                   </w14:solidFill>
                 </w14:textFill>
               </w:rPr>
-              <w:t>Hồ</w:t>
-            </w:r>
+              <w:t>Triệu</w:t>
+            </w:r>
+            <w:bookmarkStart w:id="0" w:name="_GoBack"/>
+            <w:bookmarkEnd w:id="0"/>
           </w:p>
         </w:tc>
       </w:tr>
@@ -2041,38 +2174,42 @@
               <w:jc w:val="left"/>
               <w:textAlignment w:val="bottom"/>
               <w:rPr>
-                <w:rFonts w:hint="default" w:ascii="Times New Roman" w:hAnsi="Times New Roman" w:cs="Times New Roman"/>
-                <w:b w:val="0"/>
-                <w:bCs w:val="0"/>
-                <w:color w:val="000000" w:themeColor="text1"/>
-                <w:sz w:val="28"/>
-                <w:szCs w:val="28"/>
-                <w:vertAlign w:val="baseline"/>
-                <w:lang w:val="en-US"/>
-                <w14:textFill>
-                  <w14:solidFill>
-                    <w14:schemeClr w14:val="tx1"/>
-                  </w14:solidFill>
-                </w14:textFill>
-              </w:rPr>
-            </w:pPr>
-            <w:r>
-              <w:rPr>
-                <w:rFonts w:hint="default" w:ascii="Times New Roman" w:hAnsi="Times New Roman" w:cs="Times New Roman"/>
-                <w:b w:val="0"/>
-                <w:bCs w:val="0"/>
-                <w:color w:val="000000" w:themeColor="text1"/>
-                <w:sz w:val="28"/>
-                <w:szCs w:val="28"/>
-                <w:vertAlign w:val="baseline"/>
-                <w:lang w:val="en-US"/>
-                <w14:textFill>
-                  <w14:solidFill>
-                    <w14:schemeClr w14:val="tx1"/>
-                  </w14:solidFill>
-                </w14:textFill>
-              </w:rPr>
-              <w:t xml:space="preserve">Thiết kế database </w:t>
+                <w:rFonts w:hint="default" w:ascii="Times New Roman" w:hAnsi="Times New Roman" w:eastAsia="Corbel" w:cs="Times New Roman"/>
+                <w:b w:val="0"/>
+                <w:bCs w:val="0"/>
+                <w:i w:val="0"/>
+                <w:color w:val="000000" w:themeColor="text1"/>
+                <w:kern w:val="0"/>
+                <w:sz w:val="26"/>
+                <w:szCs w:val="26"/>
+                <w:u w:val="none"/>
+                <w:lang w:val="en-US" w:eastAsia="zh-CN" w:bidi="ar"/>
+                <w14:textFill>
+                  <w14:solidFill>
+                    <w14:schemeClr w14:val="tx1"/>
+                  </w14:solidFill>
+                </w14:textFill>
+              </w:rPr>
+            </w:pPr>
+            <w:r>
+              <w:rPr>
+                <w:rFonts w:hint="default" w:ascii="Times New Roman" w:hAnsi="Times New Roman" w:eastAsia="Corbel" w:cs="Times New Roman"/>
+                <w:b w:val="0"/>
+                <w:bCs w:val="0"/>
+                <w:i w:val="0"/>
+                <w:color w:val="000000" w:themeColor="text1"/>
+                <w:kern w:val="0"/>
+                <w:sz w:val="26"/>
+                <w:szCs w:val="26"/>
+                <w:u w:val="none"/>
+                <w:lang w:val="en-US" w:eastAsia="zh-CN" w:bidi="ar"/>
+                <w14:textFill>
+                  <w14:solidFill>
+                    <w14:schemeClr w14:val="tx1"/>
+                  </w14:solidFill>
+                </w14:textFill>
+              </w:rPr>
+              <w:t>Thống kê doanh thu của app bán hàng</w:t>
             </w:r>
           </w:p>
         </w:tc>
@@ -2116,7 +2253,7 @@
                   </w14:solidFill>
                 </w14:textFill>
               </w:rPr>
-              <w:t>Phú, My, Huy</w:t>
+              <w:t>An</w:t>
             </w:r>
           </w:p>
         </w:tc>
@@ -2187,14 +2324,13 @@
                   </w14:solidFill>
                 </w14:textFill>
               </w:rPr>
-              <w:t>Nhập database</w:t>
+              <w:t>Quản lí app bán hàng</w:t>
             </w:r>
           </w:p>
         </w:tc>
         <w:tc>
           <w:tcPr>
             <w:tcW w:w="3313" w:type="dxa"/>
-            <w:vAlign w:val="top"/>
           </w:tcPr>
           <w:p>
             <w:pPr>
@@ -2232,7 +2368,7 @@
                   </w14:solidFill>
                 </w14:textFill>
               </w:rPr>
-              <w:t>Chủ nhân mỗi công việc</w:t>
+              <w:t>An</w:t>
             </w:r>
           </w:p>
         </w:tc>
@@ -2303,14 +2439,13 @@
                   </w14:solidFill>
                 </w14:textFill>
               </w:rPr>
-              <w:t>Làm báo cáo</w:t>
+              <w:t xml:space="preserve">Quản lý thưởng </w:t>
             </w:r>
           </w:p>
         </w:tc>
         <w:tc>
           <w:tcPr>
             <w:tcW w:w="3313" w:type="dxa"/>
-            <w:vAlign w:val="top"/>
           </w:tcPr>
           <w:p>
             <w:pPr>
@@ -2348,7 +2483,7 @@
                   </w14:solidFill>
                 </w14:textFill>
               </w:rPr>
-              <w:t xml:space="preserve">Mỗi thành viên sẽ làm </w:t>
+              <w:t>Triệu</w:t>
             </w:r>
           </w:p>
         </w:tc>
@@ -2419,6 +2554,464 @@
                   </w14:solidFill>
                 </w14:textFill>
               </w:rPr>
+              <w:t>Quản lí món</w:t>
+            </w:r>
+          </w:p>
+        </w:tc>
+        <w:tc>
+          <w:tcPr>
+            <w:tcW w:w="3313" w:type="dxa"/>
+          </w:tcPr>
+          <w:p>
+            <w:pPr>
+              <w:widowControl w:val="0"/>
+              <w:jc w:val="both"/>
+              <w:rPr>
+                <w:rFonts w:hint="default" w:ascii="Times New Roman" w:hAnsi="Times New Roman" w:cs="Times New Roman"/>
+                <w:b w:val="0"/>
+                <w:bCs w:val="0"/>
+                <w:color w:val="000000" w:themeColor="text1"/>
+                <w:sz w:val="28"/>
+                <w:szCs w:val="28"/>
+                <w:vertAlign w:val="baseline"/>
+                <w:lang w:val="en-US"/>
+                <w14:textFill>
+                  <w14:solidFill>
+                    <w14:schemeClr w14:val="tx1"/>
+                  </w14:solidFill>
+                </w14:textFill>
+              </w:rPr>
+            </w:pPr>
+            <w:r>
+              <w:rPr>
+                <w:rFonts w:hint="default" w:ascii="Times New Roman" w:hAnsi="Times New Roman" w:cs="Times New Roman"/>
+                <w:b w:val="0"/>
+                <w:bCs w:val="0"/>
+                <w:color w:val="000000" w:themeColor="text1"/>
+                <w:sz w:val="28"/>
+                <w:szCs w:val="28"/>
+                <w:vertAlign w:val="baseline"/>
+                <w:lang w:val="en-US"/>
+                <w14:textFill>
+                  <w14:solidFill>
+                    <w14:schemeClr w14:val="tx1"/>
+                  </w14:solidFill>
+                </w14:textFill>
+              </w:rPr>
+              <w:t>My</w:t>
+            </w:r>
+          </w:p>
+        </w:tc>
+      </w:tr>
+      <w:tr>
+        <w:tblPrEx>
+          <w:tblBorders>
+            <w:top w:val="single" w:color="auto" w:sz="4" w:space="0"/>
+            <w:left w:val="single" w:color="auto" w:sz="4" w:space="0"/>
+            <w:bottom w:val="single" w:color="auto" w:sz="4" w:space="0"/>
+            <w:right w:val="single" w:color="auto" w:sz="4" w:space="0"/>
+            <w:insideH w:val="single" w:color="auto" w:sz="4" w:space="0"/>
+            <w:insideV w:val="single" w:color="auto" w:sz="4" w:space="0"/>
+          </w:tblBorders>
+          <w:tblCellMar>
+            <w:top w:w="0" w:type="dxa"/>
+            <w:left w:w="108" w:type="dxa"/>
+            <w:bottom w:w="0" w:type="dxa"/>
+            <w:right w:w="108" w:type="dxa"/>
+          </w:tblCellMar>
+        </w:tblPrEx>
+        <w:tc>
+          <w:tcPr>
+            <w:tcW w:w="5209" w:type="dxa"/>
+            <w:vAlign w:val="bottom"/>
+          </w:tcPr>
+          <w:p>
+            <w:pPr>
+              <w:keepNext w:val="0"/>
+              <w:keepLines w:val="0"/>
+              <w:widowControl/>
+              <w:suppressLineNumbers w:val="0"/>
+              <w:jc w:val="left"/>
+              <w:textAlignment w:val="bottom"/>
+              <w:rPr>
+                <w:rFonts w:hint="default" w:ascii="Times New Roman" w:hAnsi="Times New Roman" w:cs="Times New Roman"/>
+                <w:b w:val="0"/>
+                <w:bCs w:val="0"/>
+                <w:color w:val="000000" w:themeColor="text1"/>
+                <w:sz w:val="28"/>
+                <w:szCs w:val="28"/>
+                <w:vertAlign w:val="baseline"/>
+                <w:lang w:val="en-US"/>
+                <w14:textFill>
+                  <w14:solidFill>
+                    <w14:schemeClr w14:val="tx1"/>
+                  </w14:solidFill>
+                </w14:textFill>
+              </w:rPr>
+            </w:pPr>
+            <w:r>
+              <w:rPr>
+                <w:rFonts w:hint="default" w:ascii="Times New Roman" w:hAnsi="Times New Roman" w:cs="Times New Roman"/>
+                <w:b w:val="0"/>
+                <w:bCs w:val="0"/>
+                <w:color w:val="000000" w:themeColor="text1"/>
+                <w:sz w:val="28"/>
+                <w:szCs w:val="28"/>
+                <w:vertAlign w:val="baseline"/>
+                <w:lang w:val="en-US"/>
+                <w14:textFill>
+                  <w14:solidFill>
+                    <w14:schemeClr w14:val="tx1"/>
+                  </w14:solidFill>
+                </w14:textFill>
+              </w:rPr>
+              <w:t xml:space="preserve">Thiết kế database </w:t>
+            </w:r>
+          </w:p>
+        </w:tc>
+        <w:tc>
+          <w:tcPr>
+            <w:tcW w:w="3313" w:type="dxa"/>
+          </w:tcPr>
+          <w:p>
+            <w:pPr>
+              <w:widowControl w:val="0"/>
+              <w:jc w:val="both"/>
+              <w:rPr>
+                <w:rFonts w:hint="default" w:ascii="Times New Roman" w:hAnsi="Times New Roman" w:cs="Times New Roman"/>
+                <w:b w:val="0"/>
+                <w:bCs w:val="0"/>
+                <w:color w:val="000000" w:themeColor="text1"/>
+                <w:sz w:val="28"/>
+                <w:szCs w:val="28"/>
+                <w:vertAlign w:val="baseline"/>
+                <w:lang w:val="en-US"/>
+                <w14:textFill>
+                  <w14:solidFill>
+                    <w14:schemeClr w14:val="tx1"/>
+                  </w14:solidFill>
+                </w14:textFill>
+              </w:rPr>
+            </w:pPr>
+            <w:r>
+              <w:rPr>
+                <w:rFonts w:hint="default" w:ascii="Times New Roman" w:hAnsi="Times New Roman" w:cs="Times New Roman"/>
+                <w:b w:val="0"/>
+                <w:bCs w:val="0"/>
+                <w:color w:val="000000" w:themeColor="text1"/>
+                <w:sz w:val="28"/>
+                <w:szCs w:val="28"/>
+                <w:vertAlign w:val="baseline"/>
+                <w:lang w:val="en-US"/>
+                <w14:textFill>
+                  <w14:solidFill>
+                    <w14:schemeClr w14:val="tx1"/>
+                  </w14:solidFill>
+                </w14:textFill>
+              </w:rPr>
+              <w:t>Phú, My, Huy</w:t>
+            </w:r>
+          </w:p>
+        </w:tc>
+      </w:tr>
+      <w:tr>
+        <w:tblPrEx>
+          <w:tblBorders>
+            <w:top w:val="single" w:color="auto" w:sz="4" w:space="0"/>
+            <w:left w:val="single" w:color="auto" w:sz="4" w:space="0"/>
+            <w:bottom w:val="single" w:color="auto" w:sz="4" w:space="0"/>
+            <w:right w:val="single" w:color="auto" w:sz="4" w:space="0"/>
+            <w:insideH w:val="single" w:color="auto" w:sz="4" w:space="0"/>
+            <w:insideV w:val="single" w:color="auto" w:sz="4" w:space="0"/>
+          </w:tblBorders>
+          <w:tblCellMar>
+            <w:top w:w="0" w:type="dxa"/>
+            <w:left w:w="108" w:type="dxa"/>
+            <w:bottom w:w="0" w:type="dxa"/>
+            <w:right w:w="108" w:type="dxa"/>
+          </w:tblCellMar>
+        </w:tblPrEx>
+        <w:tc>
+          <w:tcPr>
+            <w:tcW w:w="5209" w:type="dxa"/>
+            <w:vAlign w:val="bottom"/>
+          </w:tcPr>
+          <w:p>
+            <w:pPr>
+              <w:keepNext w:val="0"/>
+              <w:keepLines w:val="0"/>
+              <w:widowControl/>
+              <w:suppressLineNumbers w:val="0"/>
+              <w:jc w:val="left"/>
+              <w:textAlignment w:val="bottom"/>
+              <w:rPr>
+                <w:rFonts w:hint="default" w:ascii="Times New Roman" w:hAnsi="Times New Roman" w:eastAsia="Corbel" w:cs="Times New Roman"/>
+                <w:b w:val="0"/>
+                <w:bCs w:val="0"/>
+                <w:i w:val="0"/>
+                <w:color w:val="000000" w:themeColor="text1"/>
+                <w:kern w:val="0"/>
+                <w:sz w:val="26"/>
+                <w:szCs w:val="26"/>
+                <w:u w:val="none"/>
+                <w:lang w:val="en-US" w:eastAsia="zh-CN" w:bidi="ar"/>
+                <w14:textFill>
+                  <w14:solidFill>
+                    <w14:schemeClr w14:val="tx1"/>
+                  </w14:solidFill>
+                </w14:textFill>
+              </w:rPr>
+            </w:pPr>
+            <w:r>
+              <w:rPr>
+                <w:rFonts w:hint="default" w:ascii="Times New Roman" w:hAnsi="Times New Roman" w:eastAsia="Corbel" w:cs="Times New Roman"/>
+                <w:b w:val="0"/>
+                <w:bCs w:val="0"/>
+                <w:i w:val="0"/>
+                <w:color w:val="000000" w:themeColor="text1"/>
+                <w:kern w:val="0"/>
+                <w:sz w:val="26"/>
+                <w:szCs w:val="26"/>
+                <w:u w:val="none"/>
+                <w:lang w:val="en-US" w:eastAsia="zh-CN" w:bidi="ar"/>
+                <w14:textFill>
+                  <w14:solidFill>
+                    <w14:schemeClr w14:val="tx1"/>
+                  </w14:solidFill>
+                </w14:textFill>
+              </w:rPr>
+              <w:t>Nhập database</w:t>
+            </w:r>
+          </w:p>
+        </w:tc>
+        <w:tc>
+          <w:tcPr>
+            <w:tcW w:w="3313" w:type="dxa"/>
+            <w:vAlign w:val="top"/>
+          </w:tcPr>
+          <w:p>
+            <w:pPr>
+              <w:widowControl w:val="0"/>
+              <w:jc w:val="both"/>
+              <w:rPr>
+                <w:rFonts w:hint="default" w:ascii="Times New Roman" w:hAnsi="Times New Roman" w:cs="Times New Roman"/>
+                <w:b w:val="0"/>
+                <w:bCs w:val="0"/>
+                <w:color w:val="000000" w:themeColor="text1"/>
+                <w:sz w:val="28"/>
+                <w:szCs w:val="28"/>
+                <w:vertAlign w:val="baseline"/>
+                <w:lang w:val="en-US"/>
+                <w14:textFill>
+                  <w14:solidFill>
+                    <w14:schemeClr w14:val="tx1"/>
+                  </w14:solidFill>
+                </w14:textFill>
+              </w:rPr>
+            </w:pPr>
+            <w:r>
+              <w:rPr>
+                <w:rFonts w:hint="default" w:ascii="Times New Roman" w:hAnsi="Times New Roman" w:cs="Times New Roman"/>
+                <w:b w:val="0"/>
+                <w:bCs w:val="0"/>
+                <w:color w:val="000000" w:themeColor="text1"/>
+                <w:sz w:val="28"/>
+                <w:szCs w:val="28"/>
+                <w:vertAlign w:val="baseline"/>
+                <w:lang w:val="en-US"/>
+                <w14:textFill>
+                  <w14:solidFill>
+                    <w14:schemeClr w14:val="tx1"/>
+                  </w14:solidFill>
+                </w14:textFill>
+              </w:rPr>
+              <w:t>Chủ nhân mỗi công việc</w:t>
+            </w:r>
+          </w:p>
+        </w:tc>
+      </w:tr>
+      <w:tr>
+        <w:tblPrEx>
+          <w:tblBorders>
+            <w:top w:val="single" w:color="auto" w:sz="4" w:space="0"/>
+            <w:left w:val="single" w:color="auto" w:sz="4" w:space="0"/>
+            <w:bottom w:val="single" w:color="auto" w:sz="4" w:space="0"/>
+            <w:right w:val="single" w:color="auto" w:sz="4" w:space="0"/>
+            <w:insideH w:val="single" w:color="auto" w:sz="4" w:space="0"/>
+            <w:insideV w:val="single" w:color="auto" w:sz="4" w:space="0"/>
+          </w:tblBorders>
+          <w:tblCellMar>
+            <w:top w:w="0" w:type="dxa"/>
+            <w:left w:w="108" w:type="dxa"/>
+            <w:bottom w:w="0" w:type="dxa"/>
+            <w:right w:w="108" w:type="dxa"/>
+          </w:tblCellMar>
+        </w:tblPrEx>
+        <w:tc>
+          <w:tcPr>
+            <w:tcW w:w="5209" w:type="dxa"/>
+            <w:vAlign w:val="bottom"/>
+          </w:tcPr>
+          <w:p>
+            <w:pPr>
+              <w:keepNext w:val="0"/>
+              <w:keepLines w:val="0"/>
+              <w:widowControl/>
+              <w:suppressLineNumbers w:val="0"/>
+              <w:jc w:val="left"/>
+              <w:textAlignment w:val="bottom"/>
+              <w:rPr>
+                <w:rFonts w:hint="default" w:ascii="Times New Roman" w:hAnsi="Times New Roman" w:eastAsia="Corbel" w:cs="Times New Roman"/>
+                <w:b w:val="0"/>
+                <w:bCs w:val="0"/>
+                <w:i w:val="0"/>
+                <w:color w:val="000000" w:themeColor="text1"/>
+                <w:kern w:val="0"/>
+                <w:sz w:val="26"/>
+                <w:szCs w:val="26"/>
+                <w:u w:val="none"/>
+                <w:lang w:val="en-US" w:eastAsia="zh-CN" w:bidi="ar"/>
+                <w14:textFill>
+                  <w14:solidFill>
+                    <w14:schemeClr w14:val="tx1"/>
+                  </w14:solidFill>
+                </w14:textFill>
+              </w:rPr>
+            </w:pPr>
+            <w:r>
+              <w:rPr>
+                <w:rFonts w:hint="default" w:ascii="Times New Roman" w:hAnsi="Times New Roman" w:eastAsia="Corbel" w:cs="Times New Roman"/>
+                <w:b w:val="0"/>
+                <w:bCs w:val="0"/>
+                <w:i w:val="0"/>
+                <w:color w:val="000000" w:themeColor="text1"/>
+                <w:kern w:val="0"/>
+                <w:sz w:val="26"/>
+                <w:szCs w:val="26"/>
+                <w:u w:val="none"/>
+                <w:lang w:val="en-US" w:eastAsia="zh-CN" w:bidi="ar"/>
+                <w14:textFill>
+                  <w14:solidFill>
+                    <w14:schemeClr w14:val="tx1"/>
+                  </w14:solidFill>
+                </w14:textFill>
+              </w:rPr>
+              <w:t>Làm báo cáo</w:t>
+            </w:r>
+          </w:p>
+        </w:tc>
+        <w:tc>
+          <w:tcPr>
+            <w:tcW w:w="3313" w:type="dxa"/>
+            <w:vAlign w:val="top"/>
+          </w:tcPr>
+          <w:p>
+            <w:pPr>
+              <w:widowControl w:val="0"/>
+              <w:jc w:val="both"/>
+              <w:rPr>
+                <w:rFonts w:hint="default" w:ascii="Times New Roman" w:hAnsi="Times New Roman" w:cs="Times New Roman"/>
+                <w:b w:val="0"/>
+                <w:bCs w:val="0"/>
+                <w:color w:val="000000" w:themeColor="text1"/>
+                <w:sz w:val="28"/>
+                <w:szCs w:val="28"/>
+                <w:vertAlign w:val="baseline"/>
+                <w:lang w:val="en-US"/>
+                <w14:textFill>
+                  <w14:solidFill>
+                    <w14:schemeClr w14:val="tx1"/>
+                  </w14:solidFill>
+                </w14:textFill>
+              </w:rPr>
+            </w:pPr>
+            <w:r>
+              <w:rPr>
+                <w:rFonts w:hint="default" w:ascii="Times New Roman" w:hAnsi="Times New Roman" w:cs="Times New Roman"/>
+                <w:b w:val="0"/>
+                <w:bCs w:val="0"/>
+                <w:color w:val="000000" w:themeColor="text1"/>
+                <w:sz w:val="28"/>
+                <w:szCs w:val="28"/>
+                <w:vertAlign w:val="baseline"/>
+                <w:lang w:val="en-US"/>
+                <w14:textFill>
+                  <w14:solidFill>
+                    <w14:schemeClr w14:val="tx1"/>
+                  </w14:solidFill>
+                </w14:textFill>
+              </w:rPr>
+              <w:t xml:space="preserve">Mỗi thành viên sẽ làm </w:t>
+            </w:r>
+          </w:p>
+        </w:tc>
+      </w:tr>
+      <w:tr>
+        <w:tblPrEx>
+          <w:tblBorders>
+            <w:top w:val="single" w:color="auto" w:sz="4" w:space="0"/>
+            <w:left w:val="single" w:color="auto" w:sz="4" w:space="0"/>
+            <w:bottom w:val="single" w:color="auto" w:sz="4" w:space="0"/>
+            <w:right w:val="single" w:color="auto" w:sz="4" w:space="0"/>
+            <w:insideH w:val="single" w:color="auto" w:sz="4" w:space="0"/>
+            <w:insideV w:val="single" w:color="auto" w:sz="4" w:space="0"/>
+          </w:tblBorders>
+          <w:tblCellMar>
+            <w:top w:w="0" w:type="dxa"/>
+            <w:left w:w="108" w:type="dxa"/>
+            <w:bottom w:w="0" w:type="dxa"/>
+            <w:right w:w="108" w:type="dxa"/>
+          </w:tblCellMar>
+        </w:tblPrEx>
+        <w:tc>
+          <w:tcPr>
+            <w:tcW w:w="5209" w:type="dxa"/>
+            <w:vAlign w:val="bottom"/>
+          </w:tcPr>
+          <w:p>
+            <w:pPr>
+              <w:keepNext w:val="0"/>
+              <w:keepLines w:val="0"/>
+              <w:widowControl/>
+              <w:suppressLineNumbers w:val="0"/>
+              <w:jc w:val="left"/>
+              <w:textAlignment w:val="bottom"/>
+              <w:rPr>
+                <w:rFonts w:hint="default" w:ascii="Times New Roman" w:hAnsi="Times New Roman" w:eastAsia="Corbel" w:cs="Times New Roman"/>
+                <w:b w:val="0"/>
+                <w:bCs w:val="0"/>
+                <w:i w:val="0"/>
+                <w:color w:val="000000" w:themeColor="text1"/>
+                <w:kern w:val="0"/>
+                <w:sz w:val="26"/>
+                <w:szCs w:val="26"/>
+                <w:u w:val="none"/>
+                <w:lang w:val="en-US" w:eastAsia="zh-CN" w:bidi="ar"/>
+                <w14:textFill>
+                  <w14:solidFill>
+                    <w14:schemeClr w14:val="tx1"/>
+                  </w14:solidFill>
+                </w14:textFill>
+              </w:rPr>
+            </w:pPr>
+            <w:r>
+              <w:rPr>
+                <w:rFonts w:hint="default" w:ascii="Times New Roman" w:hAnsi="Times New Roman" w:eastAsia="Corbel" w:cs="Times New Roman"/>
+                <w:b w:val="0"/>
+                <w:bCs w:val="0"/>
+                <w:i w:val="0"/>
+                <w:color w:val="000000" w:themeColor="text1"/>
+                <w:kern w:val="0"/>
+                <w:sz w:val="26"/>
+                <w:szCs w:val="26"/>
+                <w:u w:val="none"/>
+                <w:lang w:val="en-US" w:eastAsia="zh-CN" w:bidi="ar"/>
+                <w14:textFill>
+                  <w14:solidFill>
+                    <w14:schemeClr w14:val="tx1"/>
+                  </w14:solidFill>
+                </w14:textFill>
+              </w:rPr>
               <w:t>Thiết kế bảng mẫu</w:t>
             </w:r>
           </w:p>
@@ -2480,8 +3073,6 @@
           <w:lang w:val="en-US"/>
         </w:rPr>
       </w:pPr>
-      <w:bookmarkStart w:id="0" w:name="_GoBack"/>
-      <w:bookmarkEnd w:id="0"/>
     </w:p>
     <w:sectPr>
       <w:pgSz w:w="11906" w:h="16838"/>
@@ -2651,7 +3242,7 @@
     <w:lsdException w:unhideWhenUsed="0" w:uiPriority="0" w:semiHidden="0" w:name="Table Web 2"/>
     <w:lsdException w:unhideWhenUsed="0" w:uiPriority="0" w:semiHidden="0" w:name="Table Web 3"/>
     <w:lsdException w:unhideWhenUsed="0" w:uiPriority="0" w:semiHidden="0" w:name="Balloon Text"/>
-    <w:lsdException w:unhideWhenUsed="0" w:uiPriority="0" w:semiHidden="0" w:name="Table Grid"/>
+    <w:lsdException w:qFormat="1" w:unhideWhenUsed="0" w:uiPriority="0" w:semiHidden="0" w:name="Table Grid"/>
     <w:lsdException w:unhideWhenUsed="0" w:uiPriority="0" w:semiHidden="0" w:name="Table Theme"/>
     <w:lsdException w:unhideWhenUsed="0" w:uiPriority="60" w:semiHidden="0" w:name="Light Shading"/>
     <w:lsdException w:unhideWhenUsed="0" w:uiPriority="61" w:semiHidden="0" w:name="Light List"/>
@@ -2783,6 +3374,7 @@
   <w:style w:type="table" w:styleId="4">
     <w:name w:val="Table Grid"/>
     <w:basedOn w:val="3"/>
+    <w:qFormat/>
     <w:uiPriority w:val="0"/>
     <w:pPr>
       <w:widowControl w:val="0"/>

</xml_diff>

<commit_message>
Thay doi cach dat ten file va sua giao dien cua Trieu
</commit_message>
<xml_diff>
--- a/QLQuanCaPhe/Nội dung + thành viên/Bảng phân công công việc.docx
+++ b/QLQuanCaPhe/Nội dung + thành viên/Bảng phân công công việc.docx
@@ -12,6 +12,8 @@
           <w:lang w:val="en-US"/>
         </w:rPr>
       </w:pPr>
+      <w:bookmarkStart w:id="0" w:name="_GoBack"/>
+      <w:bookmarkEnd w:id="0"/>
       <w:r>
         <w:rPr>
           <w:rFonts w:hint="default"/>
@@ -921,7 +923,6 @@
                 </w14:textFill>
               </w:rPr>
             </w:pPr>
-            <w:bookmarkStart w:id="0" w:name="_GoBack"/>
             <w:r>
               <w:rPr>
                 <w:rFonts w:hint="default" w:ascii="Times New Roman" w:hAnsi="Times New Roman" w:eastAsia="Corbel" w:cs="Times New Roman"/>
@@ -986,123 +987,6 @@
                 </w14:textFill>
               </w:rPr>
               <w:t>Huy</w:t>
-            </w:r>
-          </w:p>
-        </w:tc>
-      </w:tr>
-      <w:bookmarkEnd w:id="0"/>
-      <w:tr>
-        <w:tblPrEx>
-          <w:tblBorders>
-            <w:top w:val="single" w:color="auto" w:sz="4" w:space="0"/>
-            <w:left w:val="single" w:color="auto" w:sz="4" w:space="0"/>
-            <w:bottom w:val="single" w:color="auto" w:sz="4" w:space="0"/>
-            <w:right w:val="single" w:color="auto" w:sz="4" w:space="0"/>
-            <w:insideH w:val="single" w:color="auto" w:sz="4" w:space="0"/>
-            <w:insideV w:val="single" w:color="auto" w:sz="4" w:space="0"/>
-          </w:tblBorders>
-          <w:tblCellMar>
-            <w:top w:w="0" w:type="dxa"/>
-            <w:left w:w="108" w:type="dxa"/>
-            <w:bottom w:w="0" w:type="dxa"/>
-            <w:right w:w="108" w:type="dxa"/>
-          </w:tblCellMar>
-        </w:tblPrEx>
-        <w:trPr>
-          <w:trHeight w:val="323" w:hRule="atLeast"/>
-        </w:trPr>
-        <w:tc>
-          <w:tcPr>
-            <w:tcW w:w="5209" w:type="dxa"/>
-            <w:vAlign w:val="bottom"/>
-          </w:tcPr>
-          <w:p>
-            <w:pPr>
-              <w:keepNext w:val="0"/>
-              <w:keepLines w:val="0"/>
-              <w:widowControl/>
-              <w:suppressLineNumbers w:val="0"/>
-              <w:jc w:val="left"/>
-              <w:textAlignment w:val="bottom"/>
-              <w:rPr>
-                <w:rFonts w:hint="default" w:ascii="Times New Roman" w:hAnsi="Times New Roman" w:cs="Times New Roman"/>
-                <w:b w:val="0"/>
-                <w:bCs w:val="0"/>
-                <w:color w:val="000000" w:themeColor="text1"/>
-                <w:sz w:val="28"/>
-                <w:szCs w:val="28"/>
-                <w:vertAlign w:val="baseline"/>
-                <w:lang w:val="en-US"/>
-                <w14:textFill>
-                  <w14:solidFill>
-                    <w14:schemeClr w14:val="tx1"/>
-                  </w14:solidFill>
-                </w14:textFill>
-              </w:rPr>
-            </w:pPr>
-            <w:r>
-              <w:rPr>
-                <w:rFonts w:hint="default" w:ascii="Times New Roman" w:hAnsi="Times New Roman" w:eastAsia="Corbel" w:cs="Times New Roman"/>
-                <w:b w:val="0"/>
-                <w:bCs w:val="0"/>
-                <w:i w:val="0"/>
-                <w:color w:val="000000" w:themeColor="text1"/>
-                <w:kern w:val="0"/>
-                <w:sz w:val="26"/>
-                <w:szCs w:val="26"/>
-                <w:u w:val="none"/>
-                <w:lang w:val="en-US" w:eastAsia="zh-CN" w:bidi="ar"/>
-                <w14:textFill>
-                  <w14:solidFill>
-                    <w14:schemeClr w14:val="tx1"/>
-                  </w14:solidFill>
-                </w14:textFill>
-              </w:rPr>
-              <w:t>Quản lý lương nhân viên</w:t>
-            </w:r>
-          </w:p>
-        </w:tc>
-        <w:tc>
-          <w:tcPr>
-            <w:tcW w:w="3313" w:type="dxa"/>
-          </w:tcPr>
-          <w:p>
-            <w:pPr>
-              <w:widowControl w:val="0"/>
-              <w:jc w:val="both"/>
-              <w:rPr>
-                <w:rFonts w:hint="default" w:ascii="Times New Roman" w:hAnsi="Times New Roman" w:cs="Times New Roman"/>
-                <w:b w:val="0"/>
-                <w:bCs w:val="0"/>
-                <w:color w:val="000000" w:themeColor="text1"/>
-                <w:sz w:val="28"/>
-                <w:szCs w:val="28"/>
-                <w:vertAlign w:val="baseline"/>
-                <w:lang w:val="en-US"/>
-                <w14:textFill>
-                  <w14:solidFill>
-                    <w14:schemeClr w14:val="tx1"/>
-                  </w14:solidFill>
-                </w14:textFill>
-              </w:rPr>
-            </w:pPr>
-            <w:r>
-              <w:rPr>
-                <w:rFonts w:hint="default" w:ascii="Times New Roman" w:hAnsi="Times New Roman" w:cs="Times New Roman"/>
-                <w:b w:val="0"/>
-                <w:bCs w:val="0"/>
-                <w:color w:val="000000" w:themeColor="text1"/>
-                <w:sz w:val="28"/>
-                <w:szCs w:val="28"/>
-                <w:vertAlign w:val="baseline"/>
-                <w:lang w:val="en-US"/>
-                <w14:textFill>
-                  <w14:solidFill>
-                    <w14:schemeClr w14:val="tx1"/>
-                  </w14:solidFill>
-                </w14:textFill>
-              </w:rPr>
-              <w:t>Hồ</w:t>
             </w:r>
           </w:p>
         </w:tc>
@@ -1141,6 +1025,23 @@
               <w:jc w:val="left"/>
               <w:textAlignment w:val="bottom"/>
               <w:rPr>
+                <w:rFonts w:hint="default" w:ascii="Times New Roman" w:hAnsi="Times New Roman" w:cs="Times New Roman"/>
+                <w:b w:val="0"/>
+                <w:bCs w:val="0"/>
+                <w:color w:val="000000" w:themeColor="text1"/>
+                <w:sz w:val="28"/>
+                <w:szCs w:val="28"/>
+                <w:vertAlign w:val="baseline"/>
+                <w:lang w:val="en-US"/>
+                <w14:textFill>
+                  <w14:solidFill>
+                    <w14:schemeClr w14:val="tx1"/>
+                  </w14:solidFill>
+                </w14:textFill>
+              </w:rPr>
+            </w:pPr>
+            <w:r>
+              <w:rPr>
                 <w:rFonts w:hint="default" w:ascii="Times New Roman" w:hAnsi="Times New Roman" w:eastAsia="Corbel" w:cs="Times New Roman"/>
                 <w:b w:val="0"/>
                 <w:bCs w:val="0"/>
@@ -1157,33 +1058,13 @@
                   </w14:solidFill>
                 </w14:textFill>
               </w:rPr>
-            </w:pPr>
-            <w:r>
-              <w:rPr>
-                <w:rFonts w:hint="default" w:ascii="Times New Roman" w:hAnsi="Times New Roman" w:eastAsia="Corbel" w:cs="Times New Roman"/>
-                <w:b w:val="0"/>
-                <w:bCs w:val="0"/>
-                <w:i w:val="0"/>
-                <w:color w:val="000000" w:themeColor="text1"/>
-                <w:kern w:val="0"/>
-                <w:sz w:val="26"/>
-                <w:szCs w:val="26"/>
-                <w:u w:val="none"/>
-                <w:lang w:val="en-US" w:eastAsia="zh-CN" w:bidi="ar"/>
-                <w14:textFill>
-                  <w14:solidFill>
-                    <w14:schemeClr w14:val="tx1"/>
-                  </w14:solidFill>
-                </w14:textFill>
-              </w:rPr>
-              <w:t>Thống kê doanh thu( ngày tháng năm)</w:t>
+              <w:t>Quản lý lương nhân viên</w:t>
             </w:r>
           </w:p>
         </w:tc>
         <w:tc>
           <w:tcPr>
             <w:tcW w:w="3313" w:type="dxa"/>
-            <w:vAlign w:val="top"/>
           </w:tcPr>
           <w:p>
             <w:pPr>
@@ -1295,7 +1176,7 @@
                   </w14:solidFill>
                 </w14:textFill>
               </w:rPr>
-              <w:t>Quản lý khách hàng</w:t>
+              <w:t>Thống kê doanh thu( ngày tháng năm)</w:t>
             </w:r>
           </w:p>
         </w:tc>
@@ -1340,7 +1221,7 @@
                   </w14:solidFill>
                 </w14:textFill>
               </w:rPr>
-              <w:t>Học</w:t>
+              <w:t>Hồ</w:t>
             </w:r>
           </w:p>
         </w:tc>
@@ -1362,6 +1243,9 @@
             <w:right w:w="108" w:type="dxa"/>
           </w:tblCellMar>
         </w:tblPrEx>
+        <w:trPr>
+          <w:trHeight w:val="323" w:hRule="atLeast"/>
+        </w:trPr>
         <w:tc>
           <w:tcPr>
             <w:tcW w:w="5209" w:type="dxa"/>
@@ -1376,23 +1260,6 @@
               <w:jc w:val="left"/>
               <w:textAlignment w:val="bottom"/>
               <w:rPr>
-                <w:rFonts w:hint="default" w:ascii="Times New Roman" w:hAnsi="Times New Roman" w:cs="Times New Roman"/>
-                <w:b w:val="0"/>
-                <w:bCs w:val="0"/>
-                <w:color w:val="000000" w:themeColor="text1"/>
-                <w:sz w:val="28"/>
-                <w:szCs w:val="28"/>
-                <w:vertAlign w:val="baseline"/>
-                <w:lang w:val="en-US"/>
-                <w14:textFill>
-                  <w14:solidFill>
-                    <w14:schemeClr w14:val="tx1"/>
-                  </w14:solidFill>
-                </w14:textFill>
-              </w:rPr>
-            </w:pPr>
-            <w:r>
-              <w:rPr>
                 <w:rFonts w:hint="default" w:ascii="Times New Roman" w:hAnsi="Times New Roman" w:eastAsia="Corbel" w:cs="Times New Roman"/>
                 <w:b w:val="0"/>
                 <w:bCs w:val="0"/>
@@ -1409,7 +1276,26 @@
                   </w14:solidFill>
                 </w14:textFill>
               </w:rPr>
-              <w:t>Quản lí ưu đãi thành viên</w:t>
+            </w:pPr>
+            <w:r>
+              <w:rPr>
+                <w:rFonts w:hint="default" w:ascii="Times New Roman" w:hAnsi="Times New Roman" w:eastAsia="Corbel" w:cs="Times New Roman"/>
+                <w:b w:val="0"/>
+                <w:bCs w:val="0"/>
+                <w:i w:val="0"/>
+                <w:color w:val="000000" w:themeColor="text1"/>
+                <w:kern w:val="0"/>
+                <w:sz w:val="26"/>
+                <w:szCs w:val="26"/>
+                <w:u w:val="none"/>
+                <w:lang w:val="en-US" w:eastAsia="zh-CN" w:bidi="ar"/>
+                <w14:textFill>
+                  <w14:solidFill>
+                    <w14:schemeClr w14:val="tx1"/>
+                  </w14:solidFill>
+                </w14:textFill>
+              </w:rPr>
+              <w:t>Quản lý khách hàng</w:t>
             </w:r>
           </w:p>
         </w:tc>
@@ -1523,7 +1409,7 @@
                   </w14:solidFill>
                 </w14:textFill>
               </w:rPr>
-              <w:t>Quản lý Nhà cung cấp</w:t>
+              <w:t>Quản lí ưu đãi thành viên</w:t>
             </w:r>
           </w:p>
         </w:tc>
@@ -1568,7 +1454,7 @@
                   </w14:solidFill>
                 </w14:textFill>
               </w:rPr>
-              <w:t>Hương Nguyên</w:t>
+              <w:t>Học</w:t>
             </w:r>
           </w:p>
         </w:tc>
@@ -1637,7 +1523,7 @@
                   </w14:solidFill>
                 </w14:textFill>
               </w:rPr>
-              <w:t>Quản lí tài khoản</w:t>
+              <w:t>Quản lý Nhà cung cấp</w:t>
             </w:r>
           </w:p>
         </w:tc>
@@ -1718,6 +1604,23 @@
               <w:jc w:val="left"/>
               <w:textAlignment w:val="bottom"/>
               <w:rPr>
+                <w:rFonts w:hint="default" w:ascii="Times New Roman" w:hAnsi="Times New Roman" w:cs="Times New Roman"/>
+                <w:b w:val="0"/>
+                <w:bCs w:val="0"/>
+                <w:color w:val="000000" w:themeColor="text1"/>
+                <w:sz w:val="28"/>
+                <w:szCs w:val="28"/>
+                <w:vertAlign w:val="baseline"/>
+                <w:lang w:val="en-US"/>
+                <w14:textFill>
+                  <w14:solidFill>
+                    <w14:schemeClr w14:val="tx1"/>
+                  </w14:solidFill>
+                </w14:textFill>
+              </w:rPr>
+            </w:pPr>
+            <w:r>
+              <w:rPr>
                 <w:rFonts w:hint="default" w:ascii="Times New Roman" w:hAnsi="Times New Roman" w:eastAsia="Corbel" w:cs="Times New Roman"/>
                 <w:b w:val="0"/>
                 <w:bCs w:val="0"/>
@@ -1734,26 +1637,7 @@
                   </w14:solidFill>
                 </w14:textFill>
               </w:rPr>
-            </w:pPr>
-            <w:r>
-              <w:rPr>
-                <w:rFonts w:hint="default" w:ascii="Times New Roman" w:hAnsi="Times New Roman" w:eastAsia="Corbel" w:cs="Times New Roman"/>
-                <w:b w:val="0"/>
-                <w:bCs w:val="0"/>
-                <w:i w:val="0"/>
-                <w:color w:val="000000" w:themeColor="text1"/>
-                <w:kern w:val="0"/>
-                <w:sz w:val="26"/>
-                <w:szCs w:val="26"/>
-                <w:u w:val="none"/>
-                <w:lang w:val="en-US" w:eastAsia="zh-CN" w:bidi="ar"/>
-                <w14:textFill>
-                  <w14:solidFill>
-                    <w14:schemeClr w14:val="tx1"/>
-                  </w14:solidFill>
-                </w14:textFill>
-              </w:rPr>
-              <w:t>Quản lý chương trình khuyến mãi</w:t>
+              <w:t>Quản lí tài khoản</w:t>
             </w:r>
           </w:p>
         </w:tc>
@@ -1798,7 +1682,7 @@
                   </w14:solidFill>
                 </w14:textFill>
               </w:rPr>
-              <w:t>Vinh</w:t>
+              <w:t>Hương Nguyên</w:t>
             </w:r>
           </w:p>
         </w:tc>
@@ -1834,23 +1718,6 @@
               <w:jc w:val="left"/>
               <w:textAlignment w:val="bottom"/>
               <w:rPr>
-                <w:rFonts w:hint="default" w:ascii="Times New Roman" w:hAnsi="Times New Roman" w:cs="Times New Roman"/>
-                <w:b w:val="0"/>
-                <w:bCs w:val="0"/>
-                <w:color w:val="000000" w:themeColor="text1"/>
-                <w:sz w:val="28"/>
-                <w:szCs w:val="28"/>
-                <w:vertAlign w:val="baseline"/>
-                <w:lang w:val="en-US"/>
-                <w14:textFill>
-                  <w14:solidFill>
-                    <w14:schemeClr w14:val="tx1"/>
-                  </w14:solidFill>
-                </w14:textFill>
-              </w:rPr>
-            </w:pPr>
-            <w:r>
-              <w:rPr>
                 <w:rFonts w:hint="default" w:ascii="Times New Roman" w:hAnsi="Times New Roman" w:eastAsia="Corbel" w:cs="Times New Roman"/>
                 <w:b w:val="0"/>
                 <w:bCs w:val="0"/>
@@ -1867,7 +1734,26 @@
                   </w14:solidFill>
                 </w14:textFill>
               </w:rPr>
-              <w:t>Quản lí ca làm</w:t>
+            </w:pPr>
+            <w:r>
+              <w:rPr>
+                <w:rFonts w:hint="default" w:ascii="Times New Roman" w:hAnsi="Times New Roman" w:eastAsia="Corbel" w:cs="Times New Roman"/>
+                <w:b w:val="0"/>
+                <w:bCs w:val="0"/>
+                <w:i w:val="0"/>
+                <w:color w:val="000000" w:themeColor="text1"/>
+                <w:kern w:val="0"/>
+                <w:sz w:val="26"/>
+                <w:szCs w:val="26"/>
+                <w:u w:val="none"/>
+                <w:lang w:val="en-US" w:eastAsia="zh-CN" w:bidi="ar"/>
+                <w14:textFill>
+                  <w14:solidFill>
+                    <w14:schemeClr w14:val="tx1"/>
+                  </w14:solidFill>
+                </w14:textFill>
+              </w:rPr>
+              <w:t>Quản lý chương trình khuyến mãi</w:t>
             </w:r>
           </w:p>
         </w:tc>
@@ -1981,7 +1867,7 @@
                   </w14:solidFill>
                 </w14:textFill>
               </w:rPr>
-              <w:t>Quản lí món</w:t>
+              <w:t>Quản lí ca làm</w:t>
             </w:r>
           </w:p>
         </w:tc>
@@ -2026,115 +1912,7 @@
                   </w14:solidFill>
                 </w14:textFill>
               </w:rPr>
-              <w:t>My</w:t>
-            </w:r>
-          </w:p>
-        </w:tc>
-      </w:tr>
-      <w:tr>
-        <w:tblPrEx>
-          <w:tblBorders>
-            <w:top w:val="single" w:color="auto" w:sz="4" w:space="0"/>
-            <w:left w:val="single" w:color="auto" w:sz="4" w:space="0"/>
-            <w:bottom w:val="single" w:color="auto" w:sz="4" w:space="0"/>
-            <w:right w:val="single" w:color="auto" w:sz="4" w:space="0"/>
-            <w:insideH w:val="single" w:color="auto" w:sz="4" w:space="0"/>
-            <w:insideV w:val="single" w:color="auto" w:sz="4" w:space="0"/>
-          </w:tblBorders>
-        </w:tblPrEx>
-        <w:tc>
-          <w:tcPr>
-            <w:tcW w:w="5209" w:type="dxa"/>
-            <w:vAlign w:val="bottom"/>
-          </w:tcPr>
-          <w:p>
-            <w:pPr>
-              <w:keepNext w:val="0"/>
-              <w:keepLines w:val="0"/>
-              <w:widowControl/>
-              <w:suppressLineNumbers w:val="0"/>
-              <w:jc w:val="left"/>
-              <w:textAlignment w:val="bottom"/>
-              <w:rPr>
-                <w:rFonts w:hint="default" w:ascii="Times New Roman" w:hAnsi="Times New Roman" w:cs="Times New Roman"/>
-                <w:b w:val="0"/>
-                <w:bCs w:val="0"/>
-                <w:color w:val="000000" w:themeColor="text1"/>
-                <w:sz w:val="28"/>
-                <w:szCs w:val="28"/>
-                <w:vertAlign w:val="baseline"/>
-                <w:lang w:val="en-US"/>
-                <w14:textFill>
-                  <w14:solidFill>
-                    <w14:schemeClr w14:val="tx1"/>
-                  </w14:solidFill>
-                </w14:textFill>
-              </w:rPr>
-            </w:pPr>
-            <w:r>
-              <w:rPr>
-                <w:rFonts w:hint="default" w:ascii="Times New Roman" w:hAnsi="Times New Roman" w:eastAsia="Corbel" w:cs="Times New Roman"/>
-                <w:b w:val="0"/>
-                <w:bCs w:val="0"/>
-                <w:i w:val="0"/>
-                <w:color w:val="000000" w:themeColor="text1"/>
-                <w:kern w:val="0"/>
-                <w:sz w:val="26"/>
-                <w:szCs w:val="26"/>
-                <w:u w:val="none"/>
-                <w:lang w:val="en-US" w:eastAsia="zh-CN" w:bidi="ar"/>
-                <w14:textFill>
-                  <w14:solidFill>
-                    <w14:schemeClr w14:val="tx1"/>
-                  </w14:solidFill>
-                </w14:textFill>
-              </w:rPr>
-              <w:t>Thống kê chi trả (mua hàng, trả lương)</w:t>
-            </w:r>
-          </w:p>
-        </w:tc>
-        <w:tc>
-          <w:tcPr>
-            <w:tcW w:w="3313" w:type="dxa"/>
-            <w:vAlign w:val="top"/>
-          </w:tcPr>
-          <w:p>
-            <w:pPr>
-              <w:widowControl w:val="0"/>
-              <w:jc w:val="both"/>
-              <w:rPr>
-                <w:rFonts w:hint="default" w:ascii="Times New Roman" w:hAnsi="Times New Roman" w:cs="Times New Roman"/>
-                <w:b w:val="0"/>
-                <w:bCs w:val="0"/>
-                <w:color w:val="000000" w:themeColor="text1"/>
-                <w:sz w:val="28"/>
-                <w:szCs w:val="28"/>
-                <w:vertAlign w:val="baseline"/>
-                <w:lang w:val="en-US"/>
-                <w14:textFill>
-                  <w14:solidFill>
-                    <w14:schemeClr w14:val="tx1"/>
-                  </w14:solidFill>
-                </w14:textFill>
-              </w:rPr>
-            </w:pPr>
-            <w:r>
-              <w:rPr>
-                <w:rFonts w:hint="default" w:ascii="Times New Roman" w:hAnsi="Times New Roman" w:cs="Times New Roman"/>
-                <w:b w:val="0"/>
-                <w:bCs w:val="0"/>
-                <w:color w:val="000000" w:themeColor="text1"/>
-                <w:sz w:val="28"/>
-                <w:szCs w:val="28"/>
-                <w:vertAlign w:val="baseline"/>
-                <w:lang w:val="en-US"/>
-                <w14:textFill>
-                  <w14:solidFill>
-                    <w14:schemeClr w14:val="tx1"/>
-                  </w14:solidFill>
-                </w14:textFill>
-              </w:rPr>
-              <w:t>Triệu</w:t>
+              <w:t>Vinh</w:t>
             </w:r>
           </w:p>
         </w:tc>
@@ -2203,13 +1981,14 @@
                   </w14:solidFill>
                 </w14:textFill>
               </w:rPr>
-              <w:t>Thống kê bán hàng(món bán chạy hay chậm)</w:t>
+              <w:t>Quản lí món</w:t>
             </w:r>
           </w:p>
         </w:tc>
         <w:tc>
           <w:tcPr>
             <w:tcW w:w="3313" w:type="dxa"/>
+            <w:vAlign w:val="top"/>
           </w:tcPr>
           <w:p>
             <w:pPr>
@@ -2247,7 +2026,7 @@
                   </w14:solidFill>
                 </w14:textFill>
               </w:rPr>
-              <w:t>Triệu</w:t>
+              <w:t>My</w:t>
             </w:r>
           </w:p>
         </w:tc>
@@ -2283,6 +2062,23 @@
               <w:jc w:val="left"/>
               <w:textAlignment w:val="bottom"/>
               <w:rPr>
+                <w:rFonts w:hint="default" w:ascii="Times New Roman" w:hAnsi="Times New Roman" w:cs="Times New Roman"/>
+                <w:b w:val="0"/>
+                <w:bCs w:val="0"/>
+                <w:color w:val="000000" w:themeColor="text1"/>
+                <w:sz w:val="28"/>
+                <w:szCs w:val="28"/>
+                <w:vertAlign w:val="baseline"/>
+                <w:lang w:val="en-US"/>
+                <w14:textFill>
+                  <w14:solidFill>
+                    <w14:schemeClr w14:val="tx1"/>
+                  </w14:solidFill>
+                </w14:textFill>
+              </w:rPr>
+            </w:pPr>
+            <w:r>
+              <w:rPr>
                 <w:rFonts w:hint="default" w:ascii="Times New Roman" w:hAnsi="Times New Roman" w:eastAsia="Corbel" w:cs="Times New Roman"/>
                 <w:b w:val="0"/>
                 <w:bCs w:val="0"/>
@@ -2299,32 +2095,14 @@
                   </w14:solidFill>
                 </w14:textFill>
               </w:rPr>
-            </w:pPr>
-            <w:r>
-              <w:rPr>
-                <w:rFonts w:hint="default" w:ascii="Times New Roman" w:hAnsi="Times New Roman" w:eastAsia="Corbel" w:cs="Times New Roman"/>
-                <w:b w:val="0"/>
-                <w:bCs w:val="0"/>
-                <w:i w:val="0"/>
-                <w:color w:val="000000" w:themeColor="text1"/>
-                <w:kern w:val="0"/>
-                <w:sz w:val="26"/>
-                <w:szCs w:val="26"/>
-                <w:u w:val="none"/>
-                <w:lang w:val="en-US" w:eastAsia="zh-CN" w:bidi="ar"/>
-                <w14:textFill>
-                  <w14:solidFill>
-                    <w14:schemeClr w14:val="tx1"/>
-                  </w14:solidFill>
-                </w14:textFill>
-              </w:rPr>
-              <w:t>Thống kê doanh thu của app bán hàng</w:t>
+              <w:t>Thống kê chi trả (mua hàng, trả lương)</w:t>
             </w:r>
           </w:p>
         </w:tc>
         <w:tc>
           <w:tcPr>
             <w:tcW w:w="3313" w:type="dxa"/>
+            <w:vAlign w:val="top"/>
           </w:tcPr>
           <w:p>
             <w:pPr>
@@ -2362,7 +2140,7 @@
                   </w14:solidFill>
                 </w14:textFill>
               </w:rPr>
-              <w:t>An</w:t>
+              <w:t>Triệu</w:t>
             </w:r>
           </w:p>
         </w:tc>
@@ -2398,6 +2176,23 @@
               <w:jc w:val="left"/>
               <w:textAlignment w:val="bottom"/>
               <w:rPr>
+                <w:rFonts w:hint="default" w:ascii="Times New Roman" w:hAnsi="Times New Roman" w:cs="Times New Roman"/>
+                <w:b w:val="0"/>
+                <w:bCs w:val="0"/>
+                <w:color w:val="000000" w:themeColor="text1"/>
+                <w:sz w:val="28"/>
+                <w:szCs w:val="28"/>
+                <w:vertAlign w:val="baseline"/>
+                <w:lang w:val="en-US"/>
+                <w14:textFill>
+                  <w14:solidFill>
+                    <w14:schemeClr w14:val="tx1"/>
+                  </w14:solidFill>
+                </w14:textFill>
+              </w:rPr>
+            </w:pPr>
+            <w:r>
+              <w:rPr>
                 <w:rFonts w:hint="default" w:ascii="Times New Roman" w:hAnsi="Times New Roman" w:eastAsia="Corbel" w:cs="Times New Roman"/>
                 <w:b w:val="0"/>
                 <w:bCs w:val="0"/>
@@ -2414,26 +2209,7 @@
                   </w14:solidFill>
                 </w14:textFill>
               </w:rPr>
-            </w:pPr>
-            <w:r>
-              <w:rPr>
-                <w:rFonts w:hint="default" w:ascii="Times New Roman" w:hAnsi="Times New Roman" w:eastAsia="Corbel" w:cs="Times New Roman"/>
-                <w:b w:val="0"/>
-                <w:bCs w:val="0"/>
-                <w:i w:val="0"/>
-                <w:color w:val="000000" w:themeColor="text1"/>
-                <w:kern w:val="0"/>
-                <w:sz w:val="26"/>
-                <w:szCs w:val="26"/>
-                <w:u w:val="none"/>
-                <w:lang w:val="en-US" w:eastAsia="zh-CN" w:bidi="ar"/>
-                <w14:textFill>
-                  <w14:solidFill>
-                    <w14:schemeClr w14:val="tx1"/>
-                  </w14:solidFill>
-                </w14:textFill>
-              </w:rPr>
-              <w:t>Quản lí app bán hàng</w:t>
+              <w:t>Thống kê bán hàng(món bán chạy hay chậm)</w:t>
             </w:r>
           </w:p>
         </w:tc>
@@ -2477,7 +2253,7 @@
                   </w14:solidFill>
                 </w14:textFill>
               </w:rPr>
-              <w:t>An</w:t>
+              <w:t>Triệu</w:t>
             </w:r>
           </w:p>
         </w:tc>
@@ -2548,7 +2324,7 @@
                   </w14:solidFill>
                 </w14:textFill>
               </w:rPr>
-              <w:t xml:space="preserve">Quản lý thưởng </w:t>
+              <w:t>Thống kê doanh thu của app bán hàng</w:t>
             </w:r>
           </w:p>
         </w:tc>
@@ -2592,7 +2368,7 @@
                   </w14:solidFill>
                 </w14:textFill>
               </w:rPr>
-              <w:t>Triệu</w:t>
+              <w:t>An</w:t>
             </w:r>
           </w:p>
         </w:tc>
@@ -2663,7 +2439,7 @@
                   </w14:solidFill>
                 </w14:textFill>
               </w:rPr>
-              <w:t>Quản lí món</w:t>
+              <w:t>Quản lí app bán hàng</w:t>
             </w:r>
           </w:p>
         </w:tc>
@@ -2707,7 +2483,7 @@
                   </w14:solidFill>
                 </w14:textFill>
               </w:rPr>
-              <w:t>My</w:t>
+              <w:t>An</w:t>
             </w:r>
           </w:p>
         </w:tc>
@@ -2722,6 +2498,127 @@
             <w:insideH w:val="single" w:color="auto" w:sz="4" w:space="0"/>
             <w:insideV w:val="single" w:color="auto" w:sz="4" w:space="0"/>
           </w:tblBorders>
+          <w:tblCellMar>
+            <w:top w:w="0" w:type="dxa"/>
+            <w:left w:w="108" w:type="dxa"/>
+            <w:bottom w:w="0" w:type="dxa"/>
+            <w:right w:w="108" w:type="dxa"/>
+          </w:tblCellMar>
+        </w:tblPrEx>
+        <w:tc>
+          <w:tcPr>
+            <w:tcW w:w="5209" w:type="dxa"/>
+            <w:vAlign w:val="bottom"/>
+          </w:tcPr>
+          <w:p>
+            <w:pPr>
+              <w:keepNext w:val="0"/>
+              <w:keepLines w:val="0"/>
+              <w:widowControl/>
+              <w:suppressLineNumbers w:val="0"/>
+              <w:jc w:val="left"/>
+              <w:textAlignment w:val="bottom"/>
+              <w:rPr>
+                <w:rFonts w:hint="default" w:ascii="Times New Roman" w:hAnsi="Times New Roman" w:eastAsia="Corbel" w:cs="Times New Roman"/>
+                <w:b w:val="0"/>
+                <w:bCs w:val="0"/>
+                <w:i w:val="0"/>
+                <w:color w:val="000000" w:themeColor="text1"/>
+                <w:kern w:val="0"/>
+                <w:sz w:val="26"/>
+                <w:szCs w:val="26"/>
+                <w:u w:val="none"/>
+                <w:lang w:val="en-US" w:eastAsia="zh-CN" w:bidi="ar"/>
+                <w14:textFill>
+                  <w14:solidFill>
+                    <w14:schemeClr w14:val="tx1"/>
+                  </w14:solidFill>
+                </w14:textFill>
+              </w:rPr>
+            </w:pPr>
+            <w:r>
+              <w:rPr>
+                <w:rFonts w:hint="default" w:ascii="Times New Roman" w:hAnsi="Times New Roman" w:eastAsia="Corbel" w:cs="Times New Roman"/>
+                <w:b w:val="0"/>
+                <w:bCs w:val="0"/>
+                <w:i w:val="0"/>
+                <w:color w:val="000000" w:themeColor="text1"/>
+                <w:kern w:val="0"/>
+                <w:sz w:val="26"/>
+                <w:szCs w:val="26"/>
+                <w:u w:val="none"/>
+                <w:lang w:val="en-US" w:eastAsia="zh-CN" w:bidi="ar"/>
+                <w14:textFill>
+                  <w14:solidFill>
+                    <w14:schemeClr w14:val="tx1"/>
+                  </w14:solidFill>
+                </w14:textFill>
+              </w:rPr>
+              <w:t>Quản lí loại món</w:t>
+            </w:r>
+          </w:p>
+        </w:tc>
+        <w:tc>
+          <w:tcPr>
+            <w:tcW w:w="3313" w:type="dxa"/>
+          </w:tcPr>
+          <w:p>
+            <w:pPr>
+              <w:widowControl w:val="0"/>
+              <w:jc w:val="both"/>
+              <w:rPr>
+                <w:rFonts w:hint="default" w:ascii="Times New Roman" w:hAnsi="Times New Roman" w:cs="Times New Roman"/>
+                <w:b w:val="0"/>
+                <w:bCs w:val="0"/>
+                <w:color w:val="000000" w:themeColor="text1"/>
+                <w:sz w:val="28"/>
+                <w:szCs w:val="28"/>
+                <w:vertAlign w:val="baseline"/>
+                <w:lang w:val="en-US"/>
+                <w14:textFill>
+                  <w14:solidFill>
+                    <w14:schemeClr w14:val="tx1"/>
+                  </w14:solidFill>
+                </w14:textFill>
+              </w:rPr>
+            </w:pPr>
+            <w:r>
+              <w:rPr>
+                <w:rFonts w:hint="default" w:ascii="Times New Roman" w:hAnsi="Times New Roman" w:cs="Times New Roman"/>
+                <w:b w:val="0"/>
+                <w:bCs w:val="0"/>
+                <w:color w:val="000000" w:themeColor="text1"/>
+                <w:sz w:val="28"/>
+                <w:szCs w:val="28"/>
+                <w:vertAlign w:val="baseline"/>
+                <w:lang w:val="en-US"/>
+                <w14:textFill>
+                  <w14:solidFill>
+                    <w14:schemeClr w14:val="tx1"/>
+                  </w14:solidFill>
+                </w14:textFill>
+              </w:rPr>
+              <w:t>My</w:t>
+            </w:r>
+          </w:p>
+        </w:tc>
+      </w:tr>
+      <w:tr>
+        <w:tblPrEx>
+          <w:tblBorders>
+            <w:top w:val="single" w:color="auto" w:sz="4" w:space="0"/>
+            <w:left w:val="single" w:color="auto" w:sz="4" w:space="0"/>
+            <w:bottom w:val="single" w:color="auto" w:sz="4" w:space="0"/>
+            <w:right w:val="single" w:color="auto" w:sz="4" w:space="0"/>
+            <w:insideH w:val="single" w:color="auto" w:sz="4" w:space="0"/>
+            <w:insideV w:val="single" w:color="auto" w:sz="4" w:space="0"/>
+          </w:tblBorders>
+          <w:tblCellMar>
+            <w:top w:w="0" w:type="dxa"/>
+            <w:left w:w="108" w:type="dxa"/>
+            <w:bottom w:w="0" w:type="dxa"/>
+            <w:right w:w="108" w:type="dxa"/>
+          </w:tblCellMar>
         </w:tblPrEx>
         <w:tc>
           <w:tcPr>

</xml_diff>